<commit_message>
#57 Final version before examination. Small edit to documentation in extra files.
</commit_message>
<xml_diff>
--- a/Extra Files/Dokumentation för normalisering av databas - FW.docx
+++ b/Extra Files/Dokumentation för normalisering av databas - FW.docx
@@ -705,7 +705,15 @@
           <w:sz w:val="24"/>
           <w:szCs w:val="24"/>
         </w:rPr>
-        <w:t>Name</w:t>
+        <w:t>n</w:t>
+      </w:r>
+      <w:r>
+        <w:rPr>
+          <w:rFonts w:ascii="Times New Roman" w:hAnsi="Times New Roman" w:cs="Times New Roman"/>
+          <w:sz w:val="24"/>
+          <w:szCs w:val="24"/>
+        </w:rPr>
+        <w:t>ame</w:t>
       </w:r>
       <w:proofErr w:type="spellEnd"/>
       <w:r>

</xml_diff>